<commit_message>
Small Touch + Memoria
</commit_message>
<xml_diff>
--- a/Memoria.docx
+++ b/Memoria.docx
@@ -1781,6 +1781,7 @@
           <w:sz w:val="20"/>
           <w:szCs w:val="20"/>
         </w:rPr>
+        <w:lastRenderedPageBreak/>
         <w:t>ÍNDICE</w:t>
       </w:r>
       <w:r>
@@ -2978,9 +2979,6 @@
     <w:p>
       <w:pPr>
         <w:pStyle w:val="Ttulo1"/>
-        <w:rPr>
-          <w:u w:val="single"/>
-        </w:rPr>
       </w:pPr>
       <w:r>
         <w:br w:type="page"/>
@@ -2991,6 +2989,79 @@
         <w:t>Anexo</w:t>
       </w:r>
       <w:bookmarkEnd w:id="7"/>
+    </w:p>
+    <w:p>
+      <w:r>
+        <w:t>A parte de lo anteriormente comentado, nos gustaría comentar una parte muy importante sobre el desarrollo de la aplicación.</w:t>
+      </w:r>
+    </w:p>
+    <w:p>
+      <w:r>
+        <w:t>Durante nuestro desarrollo, nos hemos enfocado en la facilidad de añadir contenido y funcionalidades sin la necesidad de profundizar en la base del diseño del código. Esto se puede ver con facilidad en la incorporación de herencia en los controladores de ya sea del jugador como los enemigos.</w:t>
+      </w:r>
+    </w:p>
+    <w:p>
+      <w:r>
+        <w:t xml:space="preserve">Ya sean los enemigos como el jugador hereda de la clase </w:t>
+      </w:r>
+      <w:r>
+        <w:t>‘</w:t>
+      </w:r>
+      <w:r>
+        <w:t>EntityBaseController</w:t>
+      </w:r>
+      <w:r>
+        <w:t>’</w:t>
+      </w:r>
+      <w:r>
+        <w:t>, que incorpora las funcionalidades básicas que permiten que estos funcionen y puedan interactuar con otras entidades. El comportamiento de las diferentes entidades, se puede customizar al sobre escribir la función ‘Behaviour’</w:t>
+      </w:r>
+      <w:r>
+        <w:t>, que es lo que actualmente ocurre</w:t>
+      </w:r>
+      <w:r>
+        <w:t xml:space="preserve"> para las diferentes entidades como ‘Jugador’, ‘Enemigo’, ’Flecha’ y ‘Objecto’.</w:t>
+      </w:r>
+    </w:p>
+    <w:p>
+      <w:r>
+        <w:t xml:space="preserve">No solo eso, sino que hemos enfocado el funcionamiento de la aplicación en torno </w:t>
+      </w:r>
+      <w:r>
+        <w:t>a</w:t>
+      </w:r>
+      <w:r>
+        <w:t xml:space="preserve"> eventos. Cada vez que se realiza una acción, tal como ‘Atacar’, ‘Recibir daño’, ‘Moverse’ o ‘Obtener Exp’ invocan eventos a los que uno se puede incorporar para realizar diferentes funcionalidades.</w:t>
+      </w:r>
+    </w:p>
+    <w:p>
+      <w:r>
+        <w:t>Sobre estos eventos, el juego actualmente esta enfocado y la gran parte de las mecánicas del juego se ejecutan de esa manera. Todas las entidades, tales como el personaje o los enemigos, contiene componentes de tipo ‘InteractionController’ e ‘InteractionManager’.</w:t>
+      </w:r>
+    </w:p>
+    <w:p>
+      <w:r>
+        <w:lastRenderedPageBreak/>
+        <w:t>El ‘InteractionController’ nos permite determinar que posibles acciones una entidad puede realizar, que acciones se pueden realizar sobre la entidad y guardar las acciones a realizar cuando los diferentes eventos ocurran.</w:t>
+      </w:r>
+    </w:p>
+    <w:p>
+      <w:r>
+        <w:t>El ‘InteractionManager’ se encarga de determinar sobre que entidad realizar alguna de las acciones y proporcionar los datos necesarios para realizarlas.</w:t>
+      </w:r>
+    </w:p>
+    <w:p>
+      <w:r>
+        <w:t>Dentro de ‘EntityBaseController’, se encuentran la mayoría de las posibles acciones que ejecutar cuando un evento se invoca. Uno de los ejemplos es: ‘Attack’ y ‘Attacked’, que determina que hacer cuando la entidad ha atacado o ha sido atacada. Ya que los controladores que utilizan todas las entidades heredan de esta, la funcionalidad básica esta incorporada para cualquier enemigo o entidad que se vaya a implementar en el futuro sin necesidad de modificar gravemente el código de la aplicación.</w:t>
+      </w:r>
+      <w:r>
+        <w:t xml:space="preserve"> No solo eso, sino que facilita y hace más rápida la incorporación de nuevas entidades con comportamientos personalizados. </w:t>
+      </w:r>
+    </w:p>
+    <w:p>
+      <w:r>
+        <w:t xml:space="preserve"> </w:t>
+      </w:r>
     </w:p>
     <w:sectPr>
       <w:headerReference w:type="default" r:id="rId9"/>

</xml_diff>